<commit_message>
new files to pathology reception
</commit_message>
<xml_diff>
--- a/arquivos/mapa-dos-setores.docx
+++ b/arquivos/mapa-dos-setores.docx
@@ -304,8 +304,14 @@
           <w:ilvl w:val="1"/>
           <w:numId w:val="1"/>
         </w:numPr>
-      </w:pPr>
-      <w:r>
+        <w:rPr>
+          <w:highlight w:val="green"/>
+        </w:rPr>
+      </w:pPr>
+      <w:r>
+        <w:rPr>
+          <w:highlight w:val="green"/>
+        </w:rPr>
         <w:t>Fechar UNIMED;</w:t>
       </w:r>
     </w:p>
@@ -376,8 +382,14 @@
           <w:ilvl w:val="1"/>
           <w:numId w:val="1"/>
         </w:numPr>
-      </w:pPr>
-      <w:r>
+        <w:rPr>
+          <w:highlight w:val="green"/>
+        </w:rPr>
+      </w:pPr>
+      <w:r>
+        <w:rPr>
+          <w:highlight w:val="green"/>
+        </w:rPr>
         <w:t>Atender Telefone;</w:t>
       </w:r>
     </w:p>
@@ -388,8 +400,14 @@
           <w:ilvl w:val="1"/>
           <w:numId w:val="1"/>
         </w:numPr>
-      </w:pPr>
-      <w:r>
+        <w:rPr>
+          <w:highlight w:val="green"/>
+        </w:rPr>
+      </w:pPr>
+      <w:r>
+        <w:rPr>
+          <w:highlight w:val="green"/>
+        </w:rPr>
         <w:t>Responder WhatsApp;</w:t>
       </w:r>
     </w:p>
@@ -560,13 +578,8 @@
           <w:numId w:val="1"/>
         </w:numPr>
       </w:pPr>
-      <w:proofErr w:type="spellStart"/>
-      <w:r>
-        <w:t>Emblocar</w:t>
-      </w:r>
-      <w:proofErr w:type="spellEnd"/>
-      <w:r>
-        <w:t xml:space="preserve"> materiais;</w:t>
+      <w:r>
+        <w:t>Emblocar materiais;</w:t>
       </w:r>
     </w:p>
     <w:p>

</xml_diff>